<commit_message>
Update memoria 0.8, actualizar proyecto
</commit_message>
<xml_diff>
--- a/Memoria.docx
+++ b/Memoria.docx
@@ -4176,8 +4176,6 @@
       <w:pPr>
         <w:pStyle w:val="Ttulo2"/>
       </w:pPr>
-      <w:bookmarkStart w:id="17" w:name="_GoBack"/>
-      <w:bookmarkEnd w:id="17"/>
     </w:p>
     <w:p>
       <w:pPr>
@@ -4215,11 +4213,11 @@
       <w:pPr>
         <w:pStyle w:val="Ttulo3"/>
       </w:pPr>
-      <w:bookmarkStart w:id="18" w:name="_Toc10441829"/>
+      <w:bookmarkStart w:id="17" w:name="_Toc10441829"/>
       <w:r>
         <w:t>Diagrama E/R</w:t>
       </w:r>
-      <w:bookmarkEnd w:id="18"/>
+      <w:bookmarkEnd w:id="17"/>
     </w:p>
     <w:p/>
     <w:p>
@@ -4365,11 +4363,11 @@
       <w:pPr>
         <w:pStyle w:val="Ttulo3"/>
       </w:pPr>
-      <w:bookmarkStart w:id="19" w:name="_Toc10441830"/>
+      <w:bookmarkStart w:id="18" w:name="_Toc10441830"/>
       <w:r>
         <w:t>Casos de Uso</w:t>
       </w:r>
-      <w:bookmarkEnd w:id="19"/>
+      <w:bookmarkEnd w:id="18"/>
     </w:p>
     <w:p/>
     <w:p>
@@ -5167,12 +5165,12 @@
       <w:pPr>
         <w:pStyle w:val="Ttulo3"/>
       </w:pPr>
-      <w:bookmarkStart w:id="20" w:name="_Toc10441832"/>
+      <w:bookmarkStart w:id="19" w:name="_Toc10441832"/>
       <w:r>
         <w:lastRenderedPageBreak/>
         <w:t>Diagrama de colaboración</w:t>
       </w:r>
-      <w:bookmarkEnd w:id="20"/>
+      <w:bookmarkEnd w:id="19"/>
     </w:p>
     <w:p/>
     <w:p>
@@ -5248,77 +5246,78 @@
       <w:pPr>
         <w:pStyle w:val="Ttulo3"/>
       </w:pPr>
-      <w:bookmarkStart w:id="21" w:name="_Toc10441833"/>
+      <w:bookmarkStart w:id="20" w:name="_Toc10441833"/>
       <w:r>
         <w:t>Diagrama navegación</w:t>
       </w:r>
+      <w:bookmarkEnd w:id="20"/>
+    </w:p>
+    <w:p>
+      <w:r>
+        <w:br w:type="page"/>
+      </w:r>
+    </w:p>
+    <w:p/>
+    <w:p>
+      <w:pPr>
+        <w:pStyle w:val="Ttulo2"/>
+      </w:pPr>
+      <w:bookmarkStart w:id="21" w:name="_Toc10441834"/>
+      <w:r>
+        <w:t>Diseño</w:t>
+      </w:r>
       <w:bookmarkEnd w:id="21"/>
     </w:p>
     <w:p>
-      <w:r>
-        <w:br w:type="page"/>
-      </w:r>
+      <w:pPr>
+        <w:pStyle w:val="Ttulo3"/>
+      </w:pPr>
+      <w:bookmarkStart w:id="22" w:name="_Toc10441835"/>
+      <w:r>
+        <w:t>Estructura de archivos</w:t>
+      </w:r>
+      <w:bookmarkEnd w:id="22"/>
     </w:p>
     <w:p/>
     <w:p>
       <w:pPr>
         <w:pStyle w:val="Ttulo2"/>
       </w:pPr>
-      <w:bookmarkStart w:id="22" w:name="_Toc10441834"/>
-      <w:r>
-        <w:t>Diseño</w:t>
-      </w:r>
-      <w:bookmarkEnd w:id="22"/>
+      <w:bookmarkStart w:id="23" w:name="_Toc10441836"/>
+      <w:r>
+        <w:t>Implementación</w:t>
+      </w:r>
+      <w:bookmarkEnd w:id="23"/>
     </w:p>
     <w:p>
       <w:pPr>
         <w:pStyle w:val="Ttulo3"/>
       </w:pPr>
-      <w:bookmarkStart w:id="23" w:name="_Toc10441835"/>
-      <w:r>
-        <w:t>Estructura de archivos</w:t>
-      </w:r>
-      <w:bookmarkEnd w:id="23"/>
+      <w:bookmarkStart w:id="24" w:name="_Toc10441837"/>
+      <w:r>
+        <w:t>Back-</w:t>
+      </w:r>
+      <w:proofErr w:type="spellStart"/>
+      <w:r>
+        <w:t>End</w:t>
+      </w:r>
+      <w:bookmarkEnd w:id="24"/>
+      <w:proofErr w:type="spellEnd"/>
     </w:p>
     <w:p/>
     <w:p>
       <w:pPr>
-        <w:pStyle w:val="Ttulo2"/>
-      </w:pPr>
-      <w:bookmarkStart w:id="24" w:name="_Toc10441836"/>
-      <w:r>
-        <w:t>Implementación</w:t>
-      </w:r>
-      <w:bookmarkEnd w:id="24"/>
-    </w:p>
-    <w:p>
-      <w:pPr>
         <w:pStyle w:val="Ttulo3"/>
       </w:pPr>
-      <w:bookmarkStart w:id="25" w:name="_Toc10441837"/>
-      <w:r>
-        <w:t>Back-</w:t>
+      <w:bookmarkStart w:id="25" w:name="_Toc10441838"/>
+      <w:r>
+        <w:t>Front-</w:t>
       </w:r>
       <w:proofErr w:type="spellStart"/>
       <w:r>
         <w:t>End</w:t>
       </w:r>
       <w:bookmarkEnd w:id="25"/>
-      <w:proofErr w:type="spellEnd"/>
-    </w:p>
-    <w:p>
-      <w:pPr>
-        <w:pStyle w:val="Ttulo3"/>
-      </w:pPr>
-      <w:bookmarkStart w:id="26" w:name="_Toc10441838"/>
-      <w:r>
-        <w:t>Front-</w:t>
-      </w:r>
-      <w:proofErr w:type="spellStart"/>
-      <w:r>
-        <w:t>End</w:t>
-      </w:r>
-      <w:bookmarkEnd w:id="26"/>
       <w:proofErr w:type="spellEnd"/>
     </w:p>
     <w:p>
@@ -5332,6 +5331,8 @@
           <w:szCs w:val="28"/>
         </w:rPr>
       </w:pPr>
+      <w:bookmarkStart w:id="26" w:name="_GoBack"/>
+      <w:bookmarkEnd w:id="26"/>
       <w:r>
         <w:br w:type="page"/>
       </w:r>
@@ -5501,6 +5502,20 @@
       <w:r>
         <w:t>Documentación Django</w:t>
       </w:r>
+      <w:r>
+        <w:t xml:space="preserve">  </w:t>
+      </w:r>
+      <w:hyperlink r:id="rId17" w:history="1">
+        <w:r>
+          <w:rPr>
+            <w:rStyle w:val="Hipervnculo"/>
+          </w:rPr>
+          <w:t>https://docs.djangoproject.com/en/2.2/</w:t>
+        </w:r>
+      </w:hyperlink>
+      <w:r>
+        <w:t xml:space="preserve"> </w:t>
+      </w:r>
     </w:p>
     <w:p>
       <w:pPr>
@@ -5563,6 +5578,120 @@
         <w:t>Science</w:t>
       </w:r>
       <w:proofErr w:type="spellEnd"/>
+    </w:p>
+    <w:p>
+      <w:pPr>
+        <w:pStyle w:val="Prrafodelista"/>
+        <w:numPr>
+          <w:ilvl w:val="0"/>
+          <w:numId w:val="4"/>
+        </w:numPr>
+      </w:pPr>
+      <w:hyperlink r:id="rId18" w:history="1">
+        <w:r>
+          <w:rPr>
+            <w:rStyle w:val="Hipervnculo"/>
+          </w:rPr>
+          <w:t>https://simpleisbetterthancomplex.com/</w:t>
+        </w:r>
+      </w:hyperlink>
+      <w:r>
+        <w:t xml:space="preserve"> Blog sobre Django</w:t>
+      </w:r>
+    </w:p>
+    <w:p>
+      <w:pPr>
+        <w:pStyle w:val="Prrafodelista"/>
+        <w:numPr>
+          <w:ilvl w:val="0"/>
+          <w:numId w:val="4"/>
+        </w:numPr>
+      </w:pPr>
+      <w:hyperlink r:id="rId19" w:history="1">
+        <w:r>
+          <w:rPr>
+            <w:rStyle w:val="Hipervnculo"/>
+          </w:rPr>
+          <w:t>https://simpleisbetterthancomplex.com/archive/</w:t>
+        </w:r>
+      </w:hyperlink>
+      <w:r>
+        <w:t xml:space="preserve"> </w:t>
+      </w:r>
+    </w:p>
+    <w:p>
+      <w:pPr>
+        <w:pStyle w:val="Prrafodelista"/>
+        <w:numPr>
+          <w:ilvl w:val="0"/>
+          <w:numId w:val="4"/>
+        </w:numPr>
+        <w:rPr>
+          <w:lang w:val="en-US"/>
+        </w:rPr>
+      </w:pPr>
+      <w:hyperlink r:id="rId20" w:history="1">
+        <w:r>
+          <w:rPr>
+            <w:rStyle w:val="Hipervnculo"/>
+            <w:lang w:val="en-US"/>
+          </w:rPr>
+          <w:t>https://ccbv.co.uk/</w:t>
+        </w:r>
+      </w:hyperlink>
+      <w:r>
+        <w:rPr>
+          <w:lang w:val="en-US"/>
+        </w:rPr>
+        <w:t xml:space="preserve"> </w:t>
+      </w:r>
+      <w:proofErr w:type="spellStart"/>
+      <w:r>
+        <w:rPr>
+          <w:lang w:val="en-US"/>
+        </w:rPr>
+        <w:t>Django</w:t>
+      </w:r>
+      <w:proofErr w:type="spellEnd"/>
+      <w:r>
+        <w:rPr>
+          <w:lang w:val="en-US"/>
+        </w:rPr>
+        <w:t xml:space="preserve"> Class Based Views</w:t>
+      </w:r>
+    </w:p>
+    <w:p>
+      <w:pPr>
+        <w:pStyle w:val="Prrafodelista"/>
+        <w:numPr>
+          <w:ilvl w:val="0"/>
+          <w:numId w:val="4"/>
+        </w:numPr>
+        <w:rPr>
+          <w:lang w:val="en-US"/>
+        </w:rPr>
+      </w:pPr>
+      <w:hyperlink r:id="rId21" w:history="1">
+        <w:r>
+          <w:rPr>
+            <w:rStyle w:val="Hipervnculo"/>
+            <w:lang w:val="en-US"/>
+          </w:rPr>
+          <w:t>https://pypi.org/project/django-chartjs/</w:t>
+        </w:r>
+      </w:hyperlink>
+    </w:p>
+    <w:p>
+      <w:pPr>
+        <w:pStyle w:val="Prrafodelista"/>
+        <w:numPr>
+          <w:ilvl w:val="0"/>
+          <w:numId w:val="4"/>
+        </w:numPr>
+        <w:rPr>
+          <w:lang w:val="en-US"/>
+        </w:rPr>
+      </w:pPr>
     </w:p>
     <w:p>
       <w:pPr>
@@ -8829,11 +8958,11 @@
         </c:dLbls>
         <c:gapWidth val="444"/>
         <c:overlap val="-90"/>
-        <c:axId val="74919936"/>
-        <c:axId val="145405568"/>
+        <c:axId val="140043776"/>
+        <c:axId val="108916096"/>
       </c:barChart>
       <c:catAx>
-        <c:axId val="74919936"/>
+        <c:axId val="140043776"/>
         <c:scaling>
           <c:orientation val="minMax"/>
         </c:scaling>
@@ -8890,7 +9019,7 @@
             <a:endParaRPr lang="es-ES"/>
           </a:p>
         </c:txPr>
-        <c:crossAx val="145405568"/>
+        <c:crossAx val="108916096"/>
         <c:crosses val="autoZero"/>
         <c:auto val="1"/>
         <c:lblAlgn val="ctr"/>
@@ -8898,7 +9027,7 @@
         <c:noMultiLvlLbl val="0"/>
       </c:catAx>
       <c:valAx>
-        <c:axId val="145405568"/>
+        <c:axId val="108916096"/>
         <c:scaling>
           <c:orientation val="minMax"/>
         </c:scaling>
@@ -8908,7 +9037,7 @@
         <c:majorTickMark val="none"/>
         <c:minorTickMark val="none"/>
         <c:tickLblPos val="nextTo"/>
-        <c:crossAx val="74919936"/>
+        <c:crossAx val="140043776"/>
         <c:crosses val="autoZero"/>
         <c:crossBetween val="between"/>
       </c:valAx>
@@ -9283,7 +9412,7 @@
 </file>
 
 <file path=customXml/itemProps1.xml><?xml version="1.0" encoding="utf-8"?>
-<ds:datastoreItem xmlns:ds="http://schemas.openxmlformats.org/officeDocument/2006/customXml" ds:itemID="{447F5492-E39D-48EE-AC0D-8E7DE5B86350}">
+<ds:datastoreItem xmlns:ds="http://schemas.openxmlformats.org/officeDocument/2006/customXml" ds:itemID="{D6254DCA-EC62-4DBD-8033-6665FF131286}">
   <ds:schemaRefs>
     <ds:schemaRef ds:uri="http://schemas.openxmlformats.org/officeDocument/2006/bibliography"/>
   </ds:schemaRefs>

</xml_diff>